<commit_message>
Docx test: adjust test for fix of bug
This commit adjusts the test cases for the Docx writer after the fix of #3930.

- Adjusted test cases with inline images. The inline images now have the correct sizing, title and description.
- Modified the test case to include an image multiple times with different sizing each time.
- Tested on Windows 8.1 with Word 2007 (12.0.6705.5000) The files are not corrupted and display exactly what is expected.
</commit_message>
<xml_diff>
--- a/test/docx/golden/image.docx
+++ b/test/docx/golden/image.docx
@@ -7,11 +7,19 @@
         <w:pStyle w:val="FirstParagraph"/>
       </w:pPr>
       <w:r>
+        <w:t xml:space="preserve">No width given:</w:t>
+      </w:r>
+    </w:p>
+    <w:p>
+      <w:pPr>
+        <w:pStyle w:val="CaptionedFigure"/>
+      </w:pPr>
+      <w:r>
         <w:drawing>
           <wp:inline>
             <wp:extent cx="1905000" cy="1905000"/>
             <wp:effectExtent b="0" l="0" r="0" t="0"/>
-            <wp:docPr descr="" title="" id="1" name="Picture"/>
+            <wp:docPr descr="testimg" title="" id="1" name="Picture"/>
             <a:graphic>
               <a:graphicData uri="http://schemas.openxmlformats.org/drawingml/2006/picture">
                 <pic:pic>
@@ -51,14 +59,30 @@
     </w:p>
     <w:p>
       <w:pPr>
+        <w:pStyle w:val="ImageCaption"/>
+      </w:pPr>
+      <w:r>
+        <w:t xml:space="preserve">testimg</w:t>
+      </w:r>
+    </w:p>
+    <w:p>
+      <w:pPr>
+        <w:pStyle w:val="BodyText"/>
+      </w:pPr>
+      <w:r>
+        <w:t xml:space="preserve">With height 10cm:</w:t>
+      </w:r>
+    </w:p>
+    <w:p>
+      <w:pPr>
         <w:pStyle w:val="CaptionedFigure"/>
       </w:pPr>
       <w:r>
         <w:drawing>
           <wp:inline>
-            <wp:extent cx="1905000" cy="1905000"/>
+            <wp:extent cx="3599999" cy="3599999"/>
             <wp:effectExtent b="0" l="0" r="0" t="0"/>
-            <wp:docPr descr="" title="" id="1" name="Picture"/>
+            <wp:docPr descr="2testimg" title="" id="1" name="Picture"/>
             <a:graphic>
               <a:graphicData uri="http://schemas.openxmlformats.org/drawingml/2006/picture">
                 <pic:pic>
@@ -77,7 +101,7 @@
                   <pic:spPr bwMode="auto">
                     <a:xfrm>
                       <a:off x="0" y="0"/>
-                      <a:ext cx="1905000" cy="1905000"/>
+                      <a:ext cx="3599999" cy="3599999"/>
                     </a:xfrm>
                     <a:prstGeom prst="rect">
                       <a:avLst/>
@@ -101,18 +125,16 @@
         <w:pStyle w:val="ImageCaption"/>
       </w:pPr>
       <w:r>
-        <w:t xml:space="preserve">The Moon</w:t>
+        <w:t xml:space="preserve">2testimg</w:t>
       </w:r>
     </w:p>
     <w:p>
       <w:pPr>
-        <w:pStyle w:val="Heading1"/>
-      </w:pPr>
-      <w:bookmarkStart w:id="21" w:name="one-more"/>
+        <w:pStyle w:val="BodyText"/>
+      </w:pPr>
       <w:r>
-        <w:t xml:space="preserve">One More</w:t>
+        <w:t xml:space="preserve">With width 6cm:</w:t>
       </w:r>
-      <w:bookmarkEnd w:id="21"/>
     </w:p>
     <w:p>
       <w:pPr>
@@ -121,9 +143,9 @@
       <w:r>
         <w:drawing>
           <wp:inline>
-            <wp:extent cx="1905000" cy="1905000"/>
+            <wp:extent cx="2159999" cy="2159999"/>
             <wp:effectExtent b="0" l="0" r="0" t="0"/>
-            <wp:docPr descr="" title="" id="1" name="Picture"/>
+            <wp:docPr descr="3testimg" title="" id="1" name="Picture"/>
             <a:graphic>
               <a:graphicData uri="http://schemas.openxmlformats.org/drawingml/2006/picture">
                 <pic:pic>
@@ -142,7 +164,7 @@
                   <pic:spPr bwMode="auto">
                     <a:xfrm>
                       <a:off x="0" y="0"/>
-                      <a:ext cx="1905000" cy="1905000"/>
+                      <a:ext cx="2159999" cy="2159999"/>
                     </a:xfrm>
                     <a:prstGeom prst="rect">
                       <a:avLst/>
@@ -166,7 +188,72 @@
         <w:pStyle w:val="ImageCaption"/>
       </w:pPr>
       <w:r>
-        <w:t xml:space="preserve">The Moon</w:t>
+        <w:t xml:space="preserve">3testimg</w:t>
+      </w:r>
+    </w:p>
+    <w:p>
+      <w:pPr>
+        <w:pStyle w:val="Heading1"/>
+      </w:pPr>
+      <w:bookmarkStart w:id="21" w:name="with-height-3in-and-width-6in"/>
+      <w:r>
+        <w:t xml:space="preserve">With height 3in and width 6in:</w:t>
+      </w:r>
+      <w:bookmarkEnd w:id="21"/>
+    </w:p>
+    <w:p>
+      <w:pPr>
+        <w:pStyle w:val="CaptionedFigure"/>
+      </w:pPr>
+      <w:r>
+        <w:drawing>
+          <wp:inline>
+            <wp:extent cx="5334000" cy="2667000"/>
+            <wp:effectExtent b="0" l="0" r="0" t="0"/>
+            <wp:docPr descr="4testimg" title="" id="1" name="Picture"/>
+            <a:graphic>
+              <a:graphicData uri="http://schemas.openxmlformats.org/drawingml/2006/picture">
+                <pic:pic>
+                  <pic:nvPicPr>
+                    <pic:cNvPr descr="lalune.jpg" id="0" name="Picture"/>
+                    <pic:cNvPicPr>
+                      <a:picLocks noChangeArrowheads="1" noChangeAspect="1"/>
+                    </pic:cNvPicPr>
+                  </pic:nvPicPr>
+                  <pic:blipFill>
+                    <a:blip r:embed="rId20"/>
+                    <a:stretch>
+                      <a:fillRect/>
+                    </a:stretch>
+                  </pic:blipFill>
+                  <pic:spPr bwMode="auto">
+                    <a:xfrm>
+                      <a:off x="0" y="0"/>
+                      <a:ext cx="5334000" cy="2667000"/>
+                    </a:xfrm>
+                    <a:prstGeom prst="rect">
+                      <a:avLst/>
+                    </a:prstGeom>
+                    <a:noFill/>
+                    <a:ln w="9525">
+                      <a:noFill/>
+                      <a:headEnd/>
+                      <a:tailEnd/>
+                    </a:ln>
+                  </pic:spPr>
+                </pic:pic>
+              </a:graphicData>
+            </a:graphic>
+          </wp:inline>
+        </w:drawing>
+      </w:r>
+    </w:p>
+    <w:p>
+      <w:pPr>
+        <w:pStyle w:val="ImageCaption"/>
+      </w:pPr>
+      <w:r>
+        <w:t xml:space="preserve">4testimg</w:t>
       </w:r>
     </w:p>
     <w:sectPr/>

</xml_diff>

<commit_message>
Use `fillMediaBag` in the writers that may need to get images.
`fillMediaBag` will properly search the resource path
using the `basename` (if present) if the image isn't found at its
path.

This change has some side effects:

- in ipynb, attachment names will now always be hashes
  (perhaps undesirable)?
- in docx, odt, and epub, duplication of images with the
  same content will automatically be avoided.
</commit_message>
<xml_diff>
--- a/test/docx/golden/image.docx
+++ b/test/docx/golden/image.docx
@@ -24,7 +24,7 @@
               <a:graphicData uri="http://schemas.openxmlformats.org/drawingml/2006/picture">
                 <pic:pic>
                   <pic:nvPicPr>
-                    <pic:cNvPr descr="lalune.jpg" id="0" name="Picture"/>
+                    <pic:cNvPr descr="f9d88c3dbe18f6a7f5670e994a947d51216cdf0e.jpg" id="0" name="Picture"/>
                     <pic:cNvPicPr>
                       <a:picLocks noChangeArrowheads="1" noChangeAspect="1"/>
                     </pic:cNvPicPr>
@@ -87,7 +87,7 @@
               <a:graphicData uri="http://schemas.openxmlformats.org/drawingml/2006/picture">
                 <pic:pic>
                   <pic:nvPicPr>
-                    <pic:cNvPr descr="lalune.jpg" id="0" name="Picture"/>
+                    <pic:cNvPr descr="f9d88c3dbe18f6a7f5670e994a947d51216cdf0e.jpg" id="0" name="Picture"/>
                     <pic:cNvPicPr>
                       <a:picLocks noChangeArrowheads="1" noChangeAspect="1"/>
                     </pic:cNvPicPr>
@@ -150,7 +150,7 @@
               <a:graphicData uri="http://schemas.openxmlformats.org/drawingml/2006/picture">
                 <pic:pic>
                   <pic:nvPicPr>
-                    <pic:cNvPr descr="lalune.jpg" id="0" name="Picture"/>
+                    <pic:cNvPr descr="f9d88c3dbe18f6a7f5670e994a947d51216cdf0e.jpg" id="0" name="Picture"/>
                     <pic:cNvPicPr>
                       <a:picLocks noChangeArrowheads="1" noChangeAspect="1"/>
                     </pic:cNvPicPr>
@@ -214,7 +214,7 @@
               <a:graphicData uri="http://schemas.openxmlformats.org/drawingml/2006/picture">
                 <pic:pic>
                   <pic:nvPicPr>
-                    <pic:cNvPr descr="lalune.jpg" id="0" name="Picture"/>
+                    <pic:cNvPr descr="f9d88c3dbe18f6a7f5670e994a947d51216cdf0e.jpg" id="0" name="Picture"/>
                     <pic:cNvPicPr>
                       <a:picLocks noChangeArrowheads="1" noChangeAspect="1"/>
                     </pic:cNvPicPr>

</xml_diff>

<commit_message>
Docx writer: support figure numbers.
These are set up in such a way that they will work with Word's
automatic table of figures.

Closes #7392.
</commit_message>
<xml_diff>
--- a/test/docx/golden/image.docx
+++ b/test/docx/golden/image.docx
@@ -61,6 +61,22 @@
       <w:pPr>
         <w:pStyle w:val="ImageCaption"/>
       </w:pPr>
+      <w:bookmarkStart w:id="21" w:name="fig1"/>
+      <w:r>
+        <w:t xml:space="preserve">Figure </w:t>
+      </w:r>
+      <w:fldSimple w:instr="SEQ  \* ARABIC ">
+        <w:r>
+          <w:t>1</w:t>
+        </w:r>
+      </w:fldSimple>
+      <w:r>
+        <w:t xml:space="preserve">:</w:t>
+      </w:r>
+      <w:r>
+        <w:t xml:space="preserve"> </w:t>
+      </w:r>
+      <w:bookmarkEnd w:id="21"/>
       <w:r>
         <w:t xml:space="preserve">testimg</w:t>
       </w:r>
@@ -124,6 +140,22 @@
       <w:pPr>
         <w:pStyle w:val="ImageCaption"/>
       </w:pPr>
+      <w:bookmarkStart w:id="22" w:name="fig2"/>
+      <w:r>
+        <w:t xml:space="preserve">Figure </w:t>
+      </w:r>
+      <w:fldSimple w:instr="SEQ  \* ARABIC ">
+        <w:r>
+          <w:t>2</w:t>
+        </w:r>
+      </w:fldSimple>
+      <w:r>
+        <w:t xml:space="preserve">:</w:t>
+      </w:r>
+      <w:r>
+        <w:t xml:space="preserve"> </w:t>
+      </w:r>
+      <w:bookmarkEnd w:id="22"/>
       <w:r>
         <w:t xml:space="preserve">2testimg</w:t>
       </w:r>
@@ -187,11 +219,27 @@
       <w:pPr>
         <w:pStyle w:val="ImageCaption"/>
       </w:pPr>
+      <w:bookmarkStart w:id="23" w:name="fig3"/>
+      <w:r>
+        <w:t xml:space="preserve">Figure </w:t>
+      </w:r>
+      <w:fldSimple w:instr="SEQ  \* ARABIC ">
+        <w:r>
+          <w:t>3</w:t>
+        </w:r>
+      </w:fldSimple>
+      <w:r>
+        <w:t xml:space="preserve">:</w:t>
+      </w:r>
+      <w:r>
+        <w:t xml:space="preserve"> </w:t>
+      </w:r>
+      <w:bookmarkEnd w:id="23"/>
       <w:r>
         <w:t xml:space="preserve">3testimg</w:t>
       </w:r>
     </w:p>
-    <w:bookmarkStart w:id="21" w:name="with-height-3in-and-width-6in"/>
+    <w:bookmarkStart w:id="25" w:name="with-height-3in-and-width-6in"/>
     <w:p>
       <w:pPr>
         <w:pStyle w:val="Heading1"/>
@@ -251,11 +299,27 @@
       <w:pPr>
         <w:pStyle w:val="ImageCaption"/>
       </w:pPr>
+      <w:bookmarkStart w:id="24" w:name="fig4"/>
+      <w:r>
+        <w:t xml:space="preserve">Figure </w:t>
+      </w:r>
+      <w:fldSimple w:instr="SEQ  \* ARABIC ">
+        <w:r>
+          <w:t>4</w:t>
+        </w:r>
+      </w:fldSimple>
+      <w:r>
+        <w:t xml:space="preserve">:</w:t>
+      </w:r>
+      <w:r>
+        <w:t xml:space="preserve"> </w:t>
+      </w:r>
+      <w:bookmarkEnd w:id="24"/>
       <w:r>
         <w:t xml:space="preserve">4testimg</w:t>
       </w:r>
     </w:p>
-    <w:bookmarkEnd w:id="21"/>
+    <w:bookmarkEnd w:id="25"/>
     <w:sectPr/>
   </w:body>
 </w:document>

</xml_diff>

<commit_message>
Docx writer: Add table numbering for captioned tables.
The numbers are added using fields, so that Word can
create a list of tables that will update automatically.
</commit_message>
<xml_diff>
--- a/test/docx/golden/image.docx
+++ b/test/docx/golden/image.docx
@@ -65,7 +65,7 @@
       <w:r>
         <w:t xml:space="preserve">Figure </w:t>
       </w:r>
-      <w:fldSimple w:instr="SEQ  \* ARABIC ">
+      <w:fldSimple w:instr="SEQ Figure \* ARABIC ">
         <w:r>
           <w:t>1</w:t>
         </w:r>
@@ -144,7 +144,7 @@
       <w:r>
         <w:t xml:space="preserve">Figure </w:t>
       </w:r>
-      <w:fldSimple w:instr="SEQ  \* ARABIC ">
+      <w:fldSimple w:instr="SEQ Figure \* ARABIC ">
         <w:r>
           <w:t>2</w:t>
         </w:r>
@@ -223,7 +223,7 @@
       <w:r>
         <w:t xml:space="preserve">Figure </w:t>
       </w:r>
-      <w:fldSimple w:instr="SEQ  \* ARABIC ">
+      <w:fldSimple w:instr="SEQ Figure \* ARABIC ">
         <w:r>
           <w:t>3</w:t>
         </w:r>
@@ -303,7 +303,7 @@
       <w:r>
         <w:t xml:space="preserve">Figure </w:t>
       </w:r>
-      <w:fldSimple w:instr="SEQ  \* ARABIC ">
+      <w:fldSimple w:instr="SEQ Figure \* ARABIC ">
         <w:r>
           <w:t>4</w:t>
         </w:r>

</xml_diff>

<commit_message>
Ensure we have unique ids for wp:docPr and pic:cNvPr elements.
This will, I hope, fix #7527 and #7503.
</commit_message>
<xml_diff>
--- a/test/docx/golden/image.docx
+++ b/test/docx/golden/image.docx
@@ -19,12 +19,12 @@
           <wp:inline>
             <wp:extent cx="1905000" cy="1905000"/>
             <wp:effectExtent b="0" l="0" r="0" t="0"/>
-            <wp:docPr descr="testimg" title="" id="1" name="Picture"/>
+            <wp:docPr descr="testimg" title="" id="21" name="Picture"/>
             <a:graphic>
               <a:graphicData uri="http://schemas.openxmlformats.org/drawingml/2006/picture">
                 <pic:pic>
                   <pic:nvPicPr>
-                    <pic:cNvPr descr="lalune.jpg" id="0" name="Picture"/>
+                    <pic:cNvPr descr="lalune.jpg" id="22" name="Picture"/>
                     <pic:cNvPicPr>
                       <a:picLocks noChangeArrowheads="1" noChangeAspect="1"/>
                     </pic:cNvPicPr>
@@ -61,7 +61,7 @@
       <w:pPr>
         <w:pStyle w:val="ImageCaption"/>
       </w:pPr>
-      <w:bookmarkStart w:id="21" w:name="fig1"/>
+      <w:bookmarkStart w:id="23" w:name="fig1"/>
       <w:r>
         <w:t xml:space="preserve">Figure </w:t>
       </w:r>
@@ -76,7 +76,7 @@
       <w:r>
         <w:t xml:space="preserve"> </w:t>
       </w:r>
-      <w:bookmarkEnd w:id="21"/>
+      <w:bookmarkEnd w:id="23"/>
       <w:r>
         <w:t xml:space="preserve">testimg</w:t>
       </w:r>
@@ -98,12 +98,12 @@
           <wp:inline>
             <wp:extent cx="3599999" cy="3599999"/>
             <wp:effectExtent b="0" l="0" r="0" t="0"/>
-            <wp:docPr descr="2testimg" title="" id="1" name="Picture"/>
+            <wp:docPr descr="2testimg" title="" id="24" name="Picture"/>
             <a:graphic>
               <a:graphicData uri="http://schemas.openxmlformats.org/drawingml/2006/picture">
                 <pic:pic>
                   <pic:nvPicPr>
-                    <pic:cNvPr descr="lalune.jpg" id="0" name="Picture"/>
+                    <pic:cNvPr descr="lalune.jpg" id="25" name="Picture"/>
                     <pic:cNvPicPr>
                       <a:picLocks noChangeArrowheads="1" noChangeAspect="1"/>
                     </pic:cNvPicPr>
@@ -140,7 +140,7 @@
       <w:pPr>
         <w:pStyle w:val="ImageCaption"/>
       </w:pPr>
-      <w:bookmarkStart w:id="22" w:name="fig2"/>
+      <w:bookmarkStart w:id="26" w:name="fig2"/>
       <w:r>
         <w:t xml:space="preserve">Figure </w:t>
       </w:r>
@@ -155,7 +155,7 @@
       <w:r>
         <w:t xml:space="preserve"> </w:t>
       </w:r>
-      <w:bookmarkEnd w:id="22"/>
+      <w:bookmarkEnd w:id="26"/>
       <w:r>
         <w:t xml:space="preserve">2testimg</w:t>
       </w:r>
@@ -177,12 +177,12 @@
           <wp:inline>
             <wp:extent cx="2159999" cy="2159999"/>
             <wp:effectExtent b="0" l="0" r="0" t="0"/>
-            <wp:docPr descr="3testimg" title="" id="1" name="Picture"/>
+            <wp:docPr descr="3testimg" title="" id="27" name="Picture"/>
             <a:graphic>
               <a:graphicData uri="http://schemas.openxmlformats.org/drawingml/2006/picture">
                 <pic:pic>
                   <pic:nvPicPr>
-                    <pic:cNvPr descr="lalune.jpg" id="0" name="Picture"/>
+                    <pic:cNvPr descr="lalune.jpg" id="28" name="Picture"/>
                     <pic:cNvPicPr>
                       <a:picLocks noChangeArrowheads="1" noChangeAspect="1"/>
                     </pic:cNvPicPr>
@@ -219,7 +219,7 @@
       <w:pPr>
         <w:pStyle w:val="ImageCaption"/>
       </w:pPr>
-      <w:bookmarkStart w:id="23" w:name="fig3"/>
+      <w:bookmarkStart w:id="29" w:name="fig3"/>
       <w:r>
         <w:t xml:space="preserve">Figure </w:t>
       </w:r>
@@ -234,12 +234,12 @@
       <w:r>
         <w:t xml:space="preserve"> </w:t>
       </w:r>
-      <w:bookmarkEnd w:id="23"/>
+      <w:bookmarkEnd w:id="29"/>
       <w:r>
         <w:t xml:space="preserve">3testimg</w:t>
       </w:r>
     </w:p>
-    <w:bookmarkStart w:id="25" w:name="with-height-3in-and-width-6in"/>
+    <w:bookmarkStart w:id="33" w:name="with-height-3in-and-width-6in"/>
     <w:p>
       <w:pPr>
         <w:pStyle w:val="Heading1"/>
@@ -257,12 +257,12 @@
           <wp:inline>
             <wp:extent cx="5334000" cy="2667000"/>
             <wp:effectExtent b="0" l="0" r="0" t="0"/>
-            <wp:docPr descr="4testimg" title="" id="1" name="Picture"/>
+            <wp:docPr descr="4testimg" title="" id="30" name="Picture"/>
             <a:graphic>
               <a:graphicData uri="http://schemas.openxmlformats.org/drawingml/2006/picture">
                 <pic:pic>
                   <pic:nvPicPr>
-                    <pic:cNvPr descr="lalune.jpg" id="0" name="Picture"/>
+                    <pic:cNvPr descr="lalune.jpg" id="31" name="Picture"/>
                     <pic:cNvPicPr>
                       <a:picLocks noChangeArrowheads="1" noChangeAspect="1"/>
                     </pic:cNvPicPr>
@@ -299,7 +299,7 @@
       <w:pPr>
         <w:pStyle w:val="ImageCaption"/>
       </w:pPr>
-      <w:bookmarkStart w:id="24" w:name="fig4"/>
+      <w:bookmarkStart w:id="32" w:name="fig4"/>
       <w:r>
         <w:t xml:space="preserve">Figure </w:t>
       </w:r>
@@ -314,12 +314,12 @@
       <w:r>
         <w:t xml:space="preserve"> </w:t>
       </w:r>
-      <w:bookmarkEnd w:id="24"/>
+      <w:bookmarkEnd w:id="32"/>
       <w:r>
         <w:t xml:space="preserve">4testimg</w:t>
       </w:r>
     </w:p>
-    <w:bookmarkEnd w:id="25"/>
+    <w:bookmarkEnd w:id="33"/>
     <w:sectPr/>
   </w:body>
 </w:document>

</xml_diff>

<commit_message>
Docx writer: make id used in native_numbering predictable.
If the image has the id IMAGEID, then we use the id ref_IMAGEID
for the figure number.  Closes #7551.

This allows one to create a filter that adds a figure number
with figure name, e.g.

     <w:fldSimple w:instr=" REF ref_superfig "><w:r><w:t>Figure X</w:t></w:r></w:fldSimple>

For this to be possible it must be possible to predict the
figure number id from the image id.

If images lack an id, an id of the form `ref_fig1` is used.
</commit_message>
<xml_diff>
--- a/test/docx/golden/image.docx
+++ b/test/docx/golden/image.docx
@@ -61,7 +61,7 @@
       <w:pPr>
         <w:pStyle w:val="ImageCaption"/>
       </w:pPr>
-      <w:bookmarkStart w:id="23" w:name="fig1"/>
+      <w:bookmarkStart w:id="23" w:name="ref_fig1"/>
       <w:r>
         <w:t xml:space="preserve">Figure </w:t>
       </w:r>
@@ -140,7 +140,7 @@
       <w:pPr>
         <w:pStyle w:val="ImageCaption"/>
       </w:pPr>
-      <w:bookmarkStart w:id="26" w:name="fig2"/>
+      <w:bookmarkStart w:id="26" w:name="ref_fig2"/>
       <w:r>
         <w:t xml:space="preserve">Figure </w:t>
       </w:r>
@@ -219,7 +219,7 @@
       <w:pPr>
         <w:pStyle w:val="ImageCaption"/>
       </w:pPr>
-      <w:bookmarkStart w:id="29" w:name="fig3"/>
+      <w:bookmarkStart w:id="29" w:name="ref_fig3"/>
       <w:r>
         <w:t xml:space="preserve">Figure </w:t>
       </w:r>
@@ -299,7 +299,7 @@
       <w:pPr>
         <w:pStyle w:val="ImageCaption"/>
       </w:pPr>
-      <w:bookmarkStart w:id="32" w:name="fig4"/>
+      <w:bookmarkStart w:id="32" w:name="ref_fig4"/>
       <w:r>
         <w:t xml:space="preserve">Figure </w:t>
       </w:r>

</xml_diff>

<commit_message>
Update test golden master for docx native numbering
</commit_message>
<xml_diff>
--- a/test/docx/golden/image.docx
+++ b/test/docx/golden/image.docx
@@ -70,13 +70,10 @@
           <w:t>1</w:t>
         </w:r>
       </w:fldSimple>
-      <w:r>
-        <w:t xml:space="preserve">:</w:t>
-      </w:r>
-      <w:r>
-        <w:t xml:space="preserve"> </w:t>
-      </w:r>
       <w:bookmarkEnd w:id="23"/>
+      <w:r>
+        <w:t xml:space="preserve">: </w:t>
+      </w:r>
       <w:r>
         <w:t xml:space="preserve">testimg</w:t>
       </w:r>
@@ -149,13 +146,10 @@
           <w:t>2</w:t>
         </w:r>
       </w:fldSimple>
-      <w:r>
-        <w:t xml:space="preserve">:</w:t>
-      </w:r>
-      <w:r>
-        <w:t xml:space="preserve"> </w:t>
-      </w:r>
       <w:bookmarkEnd w:id="26"/>
+      <w:r>
+        <w:t xml:space="preserve">: </w:t>
+      </w:r>
       <w:r>
         <w:t xml:space="preserve">2testimg</w:t>
       </w:r>
@@ -228,13 +222,10 @@
           <w:t>3</w:t>
         </w:r>
       </w:fldSimple>
-      <w:r>
-        <w:t xml:space="preserve">:</w:t>
-      </w:r>
-      <w:r>
-        <w:t xml:space="preserve"> </w:t>
-      </w:r>
       <w:bookmarkEnd w:id="29"/>
+      <w:r>
+        <w:t xml:space="preserve">: </w:t>
+      </w:r>
       <w:r>
         <w:t xml:space="preserve">3testimg</w:t>
       </w:r>
@@ -308,13 +299,10 @@
           <w:t>4</w:t>
         </w:r>
       </w:fldSimple>
-      <w:r>
-        <w:t xml:space="preserve">:</w:t>
-      </w:r>
-      <w:r>
-        <w:t xml:space="preserve"> </w:t>
-      </w:r>
       <w:bookmarkEnd w:id="32"/>
+      <w:r>
+        <w:t xml:space="preserve">: </w:t>
+      </w:r>
       <w:r>
         <w:t xml:space="preserve">4testimg</w:t>
       </w:r>

</xml_diff>

<commit_message>
Docx writer: add IDs to native_numbering test
</commit_message>
<xml_diff>
--- a/test/docx/golden/image.docx
+++ b/test/docx/golden/image.docx
@@ -14,6 +14,7 @@
       <w:pPr>
         <w:pStyle w:val="CaptionedFigure"/>
       </w:pPr>
+      <w:bookmarkStart w:id="23" w:name="fig:testimg"/>
       <w:r>
         <w:drawing>
           <wp:inline>
@@ -56,12 +57,13 @@
           </wp:inline>
         </w:drawing>
       </w:r>
+      <w:bookmarkEnd w:id="23"/>
     </w:p>
     <w:p>
       <w:pPr>
         <w:pStyle w:val="ImageCaption"/>
       </w:pPr>
-      <w:bookmarkStart w:id="23" w:name="ref_fig1"/>
+      <w:bookmarkStart w:id="24" w:name="ref_fig:testimg"/>
       <w:r>
         <w:t xml:space="preserve">Figure </w:t>
       </w:r>
@@ -70,7 +72,7 @@
           <w:t>1</w:t>
         </w:r>
       </w:fldSimple>
-      <w:bookmarkEnd w:id="23"/>
+      <w:bookmarkEnd w:id="24"/>
       <w:r>
         <w:t xml:space="preserve">: </w:t>
       </w:r>
@@ -90,17 +92,18 @@
       <w:pPr>
         <w:pStyle w:val="CaptionedFigure"/>
       </w:pPr>
+      <w:bookmarkStart w:id="27" w:name="fig:2testimg"/>
       <w:r>
         <w:drawing>
           <wp:inline>
             <wp:extent cx="3599999" cy="3599999"/>
             <wp:effectExtent b="0" l="0" r="0" t="0"/>
-            <wp:docPr descr="2testimg" title="" id="24" name="Picture"/>
+            <wp:docPr descr="2testimg" title="" id="25" name="Picture"/>
             <a:graphic>
               <a:graphicData uri="http://schemas.openxmlformats.org/drawingml/2006/picture">
                 <pic:pic>
                   <pic:nvPicPr>
-                    <pic:cNvPr descr="lalune.jpg" id="25" name="Picture"/>
+                    <pic:cNvPr descr="lalune.jpg" id="26" name="Picture"/>
                     <pic:cNvPicPr>
                       <a:picLocks noChangeArrowheads="1" noChangeAspect="1"/>
                     </pic:cNvPicPr>
@@ -132,12 +135,13 @@
           </wp:inline>
         </w:drawing>
       </w:r>
+      <w:bookmarkEnd w:id="27"/>
     </w:p>
     <w:p>
       <w:pPr>
         <w:pStyle w:val="ImageCaption"/>
       </w:pPr>
-      <w:bookmarkStart w:id="26" w:name="ref_fig2"/>
+      <w:bookmarkStart w:id="28" w:name="ref_fig:2testimg"/>
       <w:r>
         <w:t xml:space="preserve">Figure </w:t>
       </w:r>
@@ -146,7 +150,7 @@
           <w:t>2</w:t>
         </w:r>
       </w:fldSimple>
-      <w:bookmarkEnd w:id="26"/>
+      <w:bookmarkEnd w:id="28"/>
       <w:r>
         <w:t xml:space="preserve">: </w:t>
       </w:r>
@@ -171,12 +175,12 @@
           <wp:inline>
             <wp:extent cx="2159999" cy="2159999"/>
             <wp:effectExtent b="0" l="0" r="0" t="0"/>
-            <wp:docPr descr="3testimg" title="" id="27" name="Picture"/>
+            <wp:docPr descr="3testimg" title="" id="29" name="Picture"/>
             <a:graphic>
               <a:graphicData uri="http://schemas.openxmlformats.org/drawingml/2006/picture">
                 <pic:pic>
                   <pic:nvPicPr>
-                    <pic:cNvPr descr="lalune.jpg" id="28" name="Picture"/>
+                    <pic:cNvPr descr="lalune.jpg" id="30" name="Picture"/>
                     <pic:cNvPicPr>
                       <a:picLocks noChangeArrowheads="1" noChangeAspect="1"/>
                     </pic:cNvPicPr>
@@ -213,7 +217,7 @@
       <w:pPr>
         <w:pStyle w:val="ImageCaption"/>
       </w:pPr>
-      <w:bookmarkStart w:id="29" w:name="ref_fig3"/>
+      <w:bookmarkStart w:id="31" w:name="ref_fig3"/>
       <w:r>
         <w:t xml:space="preserve">Figure </w:t>
       </w:r>
@@ -222,7 +226,7 @@
           <w:t>3</w:t>
         </w:r>
       </w:fldSimple>
-      <w:bookmarkEnd w:id="29"/>
+      <w:bookmarkEnd w:id="31"/>
       <w:r>
         <w:t xml:space="preserve">: </w:t>
       </w:r>
@@ -230,7 +234,7 @@
         <w:t xml:space="preserve">3testimg</w:t>
       </w:r>
     </w:p>
-    <w:bookmarkStart w:id="33" w:name="with-height-3in-and-width-6in"/>
+    <w:bookmarkStart w:id="35" w:name="with-height-3in-and-width-6in"/>
     <w:p>
       <w:pPr>
         <w:pStyle w:val="Heading1"/>
@@ -248,12 +252,12 @@
           <wp:inline>
             <wp:extent cx="5334000" cy="2667000"/>
             <wp:effectExtent b="0" l="0" r="0" t="0"/>
-            <wp:docPr descr="4testimg" title="" id="30" name="Picture"/>
+            <wp:docPr descr="4testimg" title="" id="32" name="Picture"/>
             <a:graphic>
               <a:graphicData uri="http://schemas.openxmlformats.org/drawingml/2006/picture">
                 <pic:pic>
                   <pic:nvPicPr>
-                    <pic:cNvPr descr="lalune.jpg" id="31" name="Picture"/>
+                    <pic:cNvPr descr="lalune.jpg" id="33" name="Picture"/>
                     <pic:cNvPicPr>
                       <a:picLocks noChangeArrowheads="1" noChangeAspect="1"/>
                     </pic:cNvPicPr>
@@ -290,7 +294,7 @@
       <w:pPr>
         <w:pStyle w:val="ImageCaption"/>
       </w:pPr>
-      <w:bookmarkStart w:id="32" w:name="ref_fig4"/>
+      <w:bookmarkStart w:id="34" w:name="ref_fig4"/>
       <w:r>
         <w:t xml:space="preserve">Figure </w:t>
       </w:r>
@@ -299,7 +303,7 @@
           <w:t>4</w:t>
         </w:r>
       </w:fldSimple>
-      <w:bookmarkEnd w:id="32"/>
+      <w:bookmarkEnd w:id="34"/>
       <w:r>
         <w:t xml:space="preserve">: </w:t>
       </w:r>
@@ -307,7 +311,19 @@
         <w:t xml:space="preserve">4testimg</w:t>
       </w:r>
     </w:p>
-    <w:bookmarkEnd w:id="33"/>
+    <w:p>
+      <w:pPr>
+        <w:pStyle w:val="BodyText"/>
+      </w:pPr>
+      <w:fldSimple w:instr="REF ref_fig:testimg"/>
+    </w:p>
+    <w:p>
+      <w:pPr>
+        <w:pStyle w:val="BodyText"/>
+      </w:pPr>
+      <w:fldSimple w:instr="REF ref_fig:2testimg"/>
+    </w:p>
+    <w:bookmarkEnd w:id="35"/>
     <w:sectPr/>
   </w:body>
 </w:document>

</xml_diff>